<commit_message>
bab 1 perbaikan bab 2 perbaikan bab 3 bab 4 daftar pustaka perbaikan
</commit_message>
<xml_diff>
--- a/Bab 2 perbaikan.docx
+++ b/Bab 2 perbaikan.docx
@@ -22,8 +22,6 @@
         </w:rPr>
         <w:t>Bab II</w:t>
       </w:r>
-      <w:bookmarkStart w:id="0" w:name="_GoBack"/>
-      <w:bookmarkEnd w:id="0"/>
     </w:p>
     <w:p>
       <w:pPr>
@@ -241,18 +239,16 @@
           <w:sz w:val="24"/>
           <w:szCs w:val="24"/>
         </w:rPr>
-        <w:t xml:space="preserve">tu sasaran tertentu. (Jogiyanto, </w:t>
-      </w:r>
-      <w:proofErr w:type="gramStart"/>
-      <w:r>
-        <w:rPr>
-          <w:rFonts w:ascii="Times New Roman" w:hAnsi="Times New Roman" w:cs="Times New Roman"/>
-          <w:sz w:val="24"/>
-          <w:szCs w:val="24"/>
-        </w:rPr>
-        <w:t>HM.,</w:t>
-      </w:r>
-      <w:proofErr w:type="gramEnd"/>
+        <w:t xml:space="preserve">tu sasaran tertentu. (Jogiyanto, HM., </w:t>
+      </w:r>
+      <w:r>
+        <w:rPr>
+          <w:rFonts w:ascii="Times New Roman" w:hAnsi="Times New Roman" w:cs="Times New Roman"/>
+          <w:sz w:val="24"/>
+          <w:szCs w:val="24"/>
+        </w:rPr>
+        <w:t>2005)</w:t>
+      </w:r>
       <w:r>
         <w:rPr>
           <w:rFonts w:ascii="Times New Roman" w:hAnsi="Times New Roman" w:cs="Times New Roman"/>
@@ -267,22 +263,6 @@
           <w:sz w:val="24"/>
           <w:szCs w:val="24"/>
         </w:rPr>
-        <w:t>2005)</w:t>
-      </w:r>
-      <w:r>
-        <w:rPr>
-          <w:rFonts w:ascii="Times New Roman" w:hAnsi="Times New Roman" w:cs="Times New Roman"/>
-          <w:sz w:val="24"/>
-          <w:szCs w:val="24"/>
-        </w:rPr>
-        <w:t xml:space="preserve"> </w:t>
-      </w:r>
-      <w:r>
-        <w:rPr>
-          <w:rFonts w:ascii="Times New Roman" w:hAnsi="Times New Roman" w:cs="Times New Roman"/>
-          <w:sz w:val="24"/>
-          <w:szCs w:val="24"/>
-        </w:rPr>
         <w:t>Sedangkan dari segi komponen, sistem adalah himpunan suatu “benda” nyata atau abstrak yang terdiri dari bagian-bagian atau komponen-komponen yang saling berkaitan, berhubungan, berketergantungan dan saling mendukung yang secara keseluruhan bersatu dalam satu kesatuan untuk mencapai tujuan tertentu secara efisien dan efektif. (Amsyah, 2005)</w:t>
       </w:r>
     </w:p>
@@ -323,25 +303,7 @@
           <w:sz w:val="24"/>
           <w:szCs w:val="24"/>
         </w:rPr>
-        <w:t xml:space="preserve">Berdasarkan pendapat para ahli yang dikemukakan di atas dapat disimpulkan bahawa sistem adalah suatu aturan yang digunakan untuk mengumpulkan atau mengelompokan elemen-elemen yang saling berhubungan satu </w:t>
-      </w:r>
-      <w:proofErr w:type="gramStart"/>
-      <w:r>
-        <w:rPr>
-          <w:rFonts w:ascii="Times New Roman" w:hAnsi="Times New Roman" w:cs="Times New Roman"/>
-          <w:sz w:val="24"/>
-          <w:szCs w:val="24"/>
-        </w:rPr>
-        <w:t>sama</w:t>
-      </w:r>
-      <w:proofErr w:type="gramEnd"/>
-      <w:r>
-        <w:rPr>
-          <w:rFonts w:ascii="Times New Roman" w:hAnsi="Times New Roman" w:cs="Times New Roman"/>
-          <w:sz w:val="24"/>
-          <w:szCs w:val="24"/>
-        </w:rPr>
-        <w:t xml:space="preserve"> lain sehingga terjadi proses input dan output guna mencapai tujuan utama.</w:t>
+        <w:t>Berdasarkan pendapat para ahli yang dikemukakan di atas dapat disimpulkan bahawa sistem adalah suatu aturan yang digunakan untuk mengumpulkan atau mengelompokan elemen-elemen yang saling berhubungan satu sama lain sehingga terjadi proses input dan output guna mencapai tujuan utama.</w:t>
       </w:r>
     </w:p>
     <w:p>
@@ -499,25 +461,7 @@
           <w:sz w:val="24"/>
           <w:szCs w:val="24"/>
         </w:rPr>
-        <w:t xml:space="preserve">Suatu sistem terdiri dari sejumlah komponen-komponen yang saling berinteraksi yang artinya saling bekerja </w:t>
-      </w:r>
-      <w:proofErr w:type="gramStart"/>
-      <w:r>
-        <w:rPr>
-          <w:rFonts w:ascii="Times New Roman" w:hAnsi="Times New Roman" w:cs="Times New Roman"/>
-          <w:sz w:val="24"/>
-          <w:szCs w:val="24"/>
-        </w:rPr>
-        <w:t>sama</w:t>
-      </w:r>
-      <w:proofErr w:type="gramEnd"/>
-      <w:r>
-        <w:rPr>
-          <w:rFonts w:ascii="Times New Roman" w:hAnsi="Times New Roman" w:cs="Times New Roman"/>
-          <w:sz w:val="24"/>
-          <w:szCs w:val="24"/>
-        </w:rPr>
-        <w:t xml:space="preserve"> dalam membentuk suatu kesatuan. Komponen sistem tersebut dapat berupa suatu bentuk subsistem.</w:t>
+        <w:t>Suatu sistem terdiri dari sejumlah komponen-komponen yang saling berinteraksi yang artinya saling bekerja sama dalam membentuk suatu kesatuan. Komponen sistem tersebut dapat berupa suatu bentuk subsistem.</w:t>
       </w:r>
     </w:p>
     <w:p>
@@ -800,25 +744,7 @@
           <w:sz w:val="24"/>
           <w:szCs w:val="24"/>
         </w:rPr>
-        <w:t xml:space="preserve">). Sebuah sistem dikatakan berhasil apabila mengenai sasaran atau tujuannya, jika suatu sistem tidak mempunyai tujuan maka operasi sistem tidak </w:t>
-      </w:r>
-      <w:proofErr w:type="gramStart"/>
-      <w:r>
-        <w:rPr>
-          <w:rFonts w:ascii="Times New Roman" w:hAnsi="Times New Roman" w:cs="Times New Roman"/>
-          <w:sz w:val="24"/>
-          <w:szCs w:val="24"/>
-        </w:rPr>
-        <w:t>akan</w:t>
-      </w:r>
-      <w:proofErr w:type="gramEnd"/>
-      <w:r>
-        <w:rPr>
-          <w:rFonts w:ascii="Times New Roman" w:hAnsi="Times New Roman" w:cs="Times New Roman"/>
-          <w:sz w:val="24"/>
-          <w:szCs w:val="24"/>
-        </w:rPr>
-        <w:t xml:space="preserve"> ada gunanya</w:t>
+        <w:t>). Sebuah sistem dikatakan berhasil apabila mengenai sasaran atau tujuannya, jika suatu sistem tidak mempunyai tujuan maka operasi sistem tidak akan ada gunanya</w:t>
       </w:r>
       <w:r>
         <w:rPr>
@@ -1283,25 +1209,7 @@
           <w:sz w:val="24"/>
           <w:szCs w:val="24"/>
         </w:rPr>
-        <w:t xml:space="preserve">Sistem tertentu adalah sistem yang tingkah lakunya dapat ditentukan/diperkirakan sebelumnya. Sedangkan sistem tidak tentu adalah sistem yang tingkah lakunya tidak dapat ditentukan sebelumnya. Sistem aplikasi komputer merupakan contoh sistem yang tingkah lakunya dapat ditentukan sebelumnya. Program aplikasi yang dirancang dan dikembangkan oleh manusia dengan menggunakan prosedur yang jelas, terstruktur dan </w:t>
-      </w:r>
-      <w:proofErr w:type="gramStart"/>
-      <w:r>
-        <w:rPr>
-          <w:rFonts w:ascii="Times New Roman" w:hAnsi="Times New Roman" w:cs="Times New Roman"/>
-          <w:sz w:val="24"/>
-          <w:szCs w:val="24"/>
-        </w:rPr>
-        <w:t>baku</w:t>
-      </w:r>
-      <w:proofErr w:type="gramEnd"/>
-      <w:r>
-        <w:rPr>
-          <w:rFonts w:ascii="Times New Roman" w:hAnsi="Times New Roman" w:cs="Times New Roman"/>
-          <w:sz w:val="24"/>
-          <w:szCs w:val="24"/>
-        </w:rPr>
-        <w:t>.</w:t>
+        <w:t>Sistem tertentu adalah sistem yang tingkah lakunya dapat ditentukan/diperkirakan sebelumnya. Sedangkan sistem tidak tentu adalah sistem yang tingkah lakunya tidak dapat ditentukan sebelumnya. Sistem aplikasi komputer merupakan contoh sistem yang tingkah lakunya dapat ditentukan sebelumnya. Program aplikasi yang dirancang dan dikembangkan oleh manusia dengan menggunakan prosedur yang jelas, terstruktur dan baku.</w:t>
       </w:r>
     </w:p>
     <w:p>
@@ -1554,33 +1462,31 @@
           <w:sz w:val="24"/>
           <w:szCs w:val="24"/>
         </w:rPr>
-        <w:t xml:space="preserve">, </w:t>
-      </w:r>
-      <w:proofErr w:type="gramStart"/>
-      <w:r>
-        <w:rPr>
-          <w:rFonts w:ascii="Times New Roman" w:hAnsi="Times New Roman" w:cs="Times New Roman"/>
-          <w:sz w:val="24"/>
-          <w:szCs w:val="24"/>
-        </w:rPr>
-        <w:t>HM.</w:t>
-      </w:r>
-      <w:r>
-        <w:rPr>
-          <w:rFonts w:ascii="Times New Roman" w:hAnsi="Times New Roman" w:cs="Times New Roman"/>
-          <w:sz w:val="24"/>
-          <w:szCs w:val="24"/>
-        </w:rPr>
-        <w:t>,</w:t>
-      </w:r>
-      <w:proofErr w:type="gramEnd"/>
-      <w:r>
-        <w:rPr>
-          <w:rFonts w:ascii="Times New Roman" w:hAnsi="Times New Roman" w:cs="Times New Roman"/>
-          <w:sz w:val="24"/>
-          <w:szCs w:val="24"/>
-        </w:rPr>
-        <w:t xml:space="preserve"> 2009:129)</w:t>
+        <w:t>, H</w:t>
+      </w:r>
+      <w:r>
+        <w:rPr>
+          <w:rFonts w:ascii="Times New Roman" w:hAnsi="Times New Roman" w:cs="Times New Roman"/>
+          <w:sz w:val="24"/>
+          <w:szCs w:val="24"/>
+        </w:rPr>
+        <w:t>.</w:t>
+      </w:r>
+      <w:r>
+        <w:rPr>
+          <w:rFonts w:ascii="Times New Roman" w:hAnsi="Times New Roman" w:cs="Times New Roman"/>
+          <w:sz w:val="24"/>
+          <w:szCs w:val="24"/>
+        </w:rPr>
+        <w:t>M.</w:t>
+      </w:r>
+      <w:r>
+        <w:rPr>
+          <w:rFonts w:ascii="Times New Roman" w:hAnsi="Times New Roman" w:cs="Times New Roman"/>
+          <w:sz w:val="24"/>
+          <w:szCs w:val="24"/>
+        </w:rPr>
+        <w:t>, 2009:129)</w:t>
       </w:r>
     </w:p>
     <w:p>
@@ -1601,25 +1507,7 @@
           <w:sz w:val="24"/>
           <w:szCs w:val="24"/>
         </w:rPr>
-        <w:t>Analisa sistem adalah teori sistem umum yang sebagai sebuah landasan konseptual yang mempunyai tujuan untuk memperbaiki berbagai fungsi didalam sistem yang sedang berjalan agar menjadi lebih efisien, mengubah sasaran sistem yang sedang berjalan</w:t>
-      </w:r>
-      <w:proofErr w:type="gramStart"/>
-      <w:r>
-        <w:rPr>
-          <w:rFonts w:ascii="Times New Roman" w:hAnsi="Times New Roman" w:cs="Times New Roman"/>
-          <w:sz w:val="24"/>
-          <w:szCs w:val="24"/>
-        </w:rPr>
-        <w:t>,merancang</w:t>
-      </w:r>
-      <w:proofErr w:type="gramEnd"/>
-      <w:r>
-        <w:rPr>
-          <w:rFonts w:ascii="Times New Roman" w:hAnsi="Times New Roman" w:cs="Times New Roman"/>
-          <w:sz w:val="24"/>
-          <w:szCs w:val="24"/>
-        </w:rPr>
-        <w:t xml:space="preserve">/mengganti </w:t>
+        <w:t xml:space="preserve">Analisa sistem adalah teori sistem umum yang sebagai sebuah landasan konseptual yang mempunyai tujuan untuk memperbaiki berbagai fungsi didalam sistem yang sedang berjalan agar menjadi lebih efisien, mengubah sasaran sistem yang sedang berjalan,merancang/mengganti </w:t>
       </w:r>
       <w:r>
         <w:rPr>
@@ -1754,25 +1642,7 @@
           <w:sz w:val="24"/>
           <w:szCs w:val="24"/>
         </w:rPr>
-        <w:t xml:space="preserve">Tahapan analisis sistem merupakan tahapan yang sangat kritis dan sangat penting, karena kesalahan dalam tahapan ini </w:t>
-      </w:r>
-      <w:proofErr w:type="gramStart"/>
-      <w:r>
-        <w:rPr>
-          <w:rFonts w:ascii="Times New Roman" w:hAnsi="Times New Roman" w:cs="Times New Roman"/>
-          <w:sz w:val="24"/>
-          <w:szCs w:val="24"/>
-        </w:rPr>
-        <w:t>akan</w:t>
-      </w:r>
-      <w:proofErr w:type="gramEnd"/>
-      <w:r>
-        <w:rPr>
-          <w:rFonts w:ascii="Times New Roman" w:hAnsi="Times New Roman" w:cs="Times New Roman"/>
-          <w:sz w:val="24"/>
-          <w:szCs w:val="24"/>
-        </w:rPr>
-        <w:t xml:space="preserve"> menyebabkan kesalahan juga di tahap berikutnya. Tahapan ini adalah tahapan yang sangat mudah jika </w:t>
+        <w:t xml:space="preserve">Tahapan analisis sistem merupakan tahapan yang sangat kritis dan sangat penting, karena kesalahan dalam tahapan ini akan menyebabkan kesalahan juga di tahap berikutnya. Tahapan ini adalah tahapan yang sangat mudah jika </w:t>
       </w:r>
       <w:r>
         <w:rPr>
@@ -1798,43 +1668,7 @@
           <w:szCs w:val="24"/>
         </w:rPr>
         <w:lastRenderedPageBreak/>
-        <w:t xml:space="preserve">fungsionalitas dari sistem informasi yang </w:t>
-      </w:r>
-      <w:proofErr w:type="gramStart"/>
-      <w:r>
-        <w:rPr>
-          <w:rFonts w:ascii="Times New Roman" w:hAnsi="Times New Roman" w:cs="Times New Roman"/>
-          <w:sz w:val="24"/>
-          <w:szCs w:val="24"/>
-        </w:rPr>
-        <w:t>akan</w:t>
-      </w:r>
-      <w:proofErr w:type="gramEnd"/>
-      <w:r>
-        <w:rPr>
-          <w:rFonts w:ascii="Times New Roman" w:hAnsi="Times New Roman" w:cs="Times New Roman"/>
-          <w:sz w:val="24"/>
-          <w:szCs w:val="24"/>
-        </w:rPr>
-        <w:t xml:space="preserve"> dibuat. Tetapi tahap ini </w:t>
-      </w:r>
-      <w:proofErr w:type="gramStart"/>
-      <w:r>
-        <w:rPr>
-          <w:rFonts w:ascii="Times New Roman" w:hAnsi="Times New Roman" w:cs="Times New Roman"/>
-          <w:sz w:val="24"/>
-          <w:szCs w:val="24"/>
-        </w:rPr>
-        <w:t>akan</w:t>
-      </w:r>
-      <w:proofErr w:type="gramEnd"/>
-      <w:r>
-        <w:rPr>
-          <w:rFonts w:ascii="Times New Roman" w:hAnsi="Times New Roman" w:cs="Times New Roman"/>
-          <w:sz w:val="24"/>
-          <w:szCs w:val="24"/>
-        </w:rPr>
-        <w:t xml:space="preserve"> menjadi tahap yang paling sulit jika </w:t>
+        <w:t xml:space="preserve">fungsionalitas dari sistem informasi yang akan dibuat. Tetapi tahap ini akan menjadi tahap yang paling sulit jika </w:t>
       </w:r>
       <w:r>
         <w:rPr>
@@ -2207,20 +2041,8 @@
           <w:szCs w:val="24"/>
           <w:lang w:val="id-ID"/>
         </w:rPr>
-        <w:t xml:space="preserve">(sumber </w:t>
-      </w:r>
-      <w:proofErr w:type="gramStart"/>
-      <w:r>
-        <w:rPr>
-          <w:rFonts w:ascii="Times New Roman" w:hAnsi="Times New Roman" w:cs="Times New Roman"/>
-          <w:color w:val="FF0000"/>
-          <w:sz w:val="24"/>
-          <w:szCs w:val="24"/>
-          <w:lang w:val="id-ID"/>
-        </w:rPr>
-        <w:t>referensinya ?)</w:t>
-      </w:r>
-      <w:proofErr w:type="gramEnd"/>
+        <w:t>(sumber referensinya ?)</w:t>
+      </w:r>
     </w:p>
     <w:p>
       <w:pPr>
@@ -2586,20 +2408,8 @@
           <w:szCs w:val="24"/>
           <w:lang w:val="id-ID"/>
         </w:rPr>
-        <w:t xml:space="preserve"> (sumber </w:t>
-      </w:r>
-      <w:proofErr w:type="gramStart"/>
-      <w:r>
-        <w:rPr>
-          <w:rFonts w:ascii="Times New Roman" w:hAnsi="Times New Roman" w:cs="Times New Roman"/>
-          <w:color w:val="FF0000"/>
-          <w:sz w:val="24"/>
-          <w:szCs w:val="24"/>
-          <w:lang w:val="id-ID"/>
-        </w:rPr>
-        <w:t>referensinya ?)</w:t>
-      </w:r>
-      <w:proofErr w:type="gramEnd"/>
+        <w:t xml:space="preserve"> (sumber referensinya ?)</w:t>
+      </w:r>
     </w:p>
     <w:p>
       <w:pPr>
@@ -3122,25 +2932,7 @@
           <w:sz w:val="24"/>
           <w:szCs w:val="24"/>
         </w:rPr>
-        <w:t xml:space="preserve">Menurut Sutarman (2012:14), informasi adalah kumpulan fakta (data) yang diorganisasikan dengan </w:t>
-      </w:r>
-      <w:proofErr w:type="gramStart"/>
-      <w:r>
-        <w:rPr>
-          <w:rFonts w:ascii="Times New Roman" w:hAnsi="Times New Roman" w:cs="Times New Roman"/>
-          <w:sz w:val="24"/>
-          <w:szCs w:val="24"/>
-        </w:rPr>
-        <w:t>cara</w:t>
-      </w:r>
-      <w:proofErr w:type="gramEnd"/>
-      <w:r>
-        <w:rPr>
-          <w:rFonts w:ascii="Times New Roman" w:hAnsi="Times New Roman" w:cs="Times New Roman"/>
-          <w:sz w:val="24"/>
-          <w:szCs w:val="24"/>
-        </w:rPr>
-        <w:t xml:space="preserve"> tertentu sehingga mereka mempunyai arti bagi si penerima.</w:t>
+        <w:t>Menurut Sutarman (2012:14), informasi adalah kumpulan fakta (data) yang diorganisasikan dengan cara tertentu sehingga mereka mempunyai arti bagi si penerima.</w:t>
       </w:r>
     </w:p>
     <w:p>
@@ -3161,25 +2953,7 @@
           <w:sz w:val="24"/>
           <w:szCs w:val="24"/>
         </w:rPr>
-        <w:t xml:space="preserve">Tanpa suatu informasi, suatu sistem tidak </w:t>
-      </w:r>
-      <w:proofErr w:type="gramStart"/>
-      <w:r>
-        <w:rPr>
-          <w:rFonts w:ascii="Times New Roman" w:hAnsi="Times New Roman" w:cs="Times New Roman"/>
-          <w:sz w:val="24"/>
-          <w:szCs w:val="24"/>
-        </w:rPr>
-        <w:t>akan</w:t>
-      </w:r>
-      <w:proofErr w:type="gramEnd"/>
-      <w:r>
-        <w:rPr>
-          <w:rFonts w:ascii="Times New Roman" w:hAnsi="Times New Roman" w:cs="Times New Roman"/>
-          <w:sz w:val="24"/>
-          <w:szCs w:val="24"/>
-        </w:rPr>
-        <w:t xml:space="preserve"> berjalan dengan lancar dan akhirnya bisa mati. Apabila kita masukkan nama-nama konsumen dengan saldo </w:t>
+        <w:t xml:space="preserve">Tanpa suatu informasi, suatu sistem tidak akan berjalan dengan lancar dan akhirnya bisa mati. Apabila kita masukkan nama-nama konsumen dengan saldo </w:t>
       </w:r>
       <w:r>
         <w:rPr>
@@ -3196,25 +2970,7 @@
           <w:sz w:val="24"/>
           <w:szCs w:val="24"/>
         </w:rPr>
-        <w:t xml:space="preserve">, jumlah gaji dengan jumlah jam kerja, kita </w:t>
-      </w:r>
-      <w:proofErr w:type="gramStart"/>
-      <w:r>
-        <w:rPr>
-          <w:rFonts w:ascii="Times New Roman" w:hAnsi="Times New Roman" w:cs="Times New Roman"/>
-          <w:sz w:val="24"/>
-          <w:szCs w:val="24"/>
-        </w:rPr>
-        <w:t>akan</w:t>
-      </w:r>
-      <w:proofErr w:type="gramEnd"/>
-      <w:r>
-        <w:rPr>
-          <w:rFonts w:ascii="Times New Roman" w:hAnsi="Times New Roman" w:cs="Times New Roman"/>
-          <w:sz w:val="24"/>
-          <w:szCs w:val="24"/>
-        </w:rPr>
-        <w:t xml:space="preserve"> mendapatkan informasi yang berguna. Dengan kata lain,</w:t>
+        <w:t>, jumlah gaji dengan jumlah jam kerja, kita akan mendapatkan informasi yang berguna. Dengan kata lain,</w:t>
       </w:r>
       <w:r>
         <w:rPr>
@@ -3405,25 +3161,7 @@
           <w:sz w:val="24"/>
           <w:szCs w:val="24"/>
         </w:rPr>
-        <w:t xml:space="preserve">Informasi yang datang pada si penerima tidak boleh terlambat. Informasi yang sudah usung tidak </w:t>
-      </w:r>
-      <w:proofErr w:type="gramStart"/>
-      <w:r>
-        <w:rPr>
-          <w:rFonts w:ascii="Times New Roman" w:hAnsi="Times New Roman" w:cs="Times New Roman"/>
-          <w:sz w:val="24"/>
-          <w:szCs w:val="24"/>
-        </w:rPr>
-        <w:t>akan</w:t>
-      </w:r>
-      <w:proofErr w:type="gramEnd"/>
-      <w:r>
-        <w:rPr>
-          <w:rFonts w:ascii="Times New Roman" w:hAnsi="Times New Roman" w:cs="Times New Roman"/>
-          <w:sz w:val="24"/>
-          <w:szCs w:val="24"/>
-        </w:rPr>
-        <w:t xml:space="preserve"> mempunyai nilai lagi karena informasi merupakan suatu landasan dalam pengambilan keputusan. Bila pengambilan keputusan terlambat maka dapat berakibat fatal bagi organisasi.</w:t>
+        <w:t>Informasi yang datang pada si penerima tidak boleh terlambat. Informasi yang sudah usung tidak akan mempunyai nilai lagi karena informasi merupakan suatu landasan dalam pengambilan keputusan. Bila pengambilan keputusan terlambat maka dapat berakibat fatal bagi organisasi.</w:t>
       </w:r>
     </w:p>
     <w:p>
@@ -3944,33 +3682,15 @@
           <w:sz w:val="24"/>
           <w:szCs w:val="24"/>
         </w:rPr>
-        <w:t xml:space="preserve">, </w:t>
-      </w:r>
-      <w:proofErr w:type="gramStart"/>
-      <w:r>
-        <w:rPr>
-          <w:rFonts w:ascii="Times New Roman" w:hAnsi="Times New Roman" w:cs="Times New Roman"/>
-          <w:sz w:val="24"/>
-          <w:szCs w:val="24"/>
-        </w:rPr>
-        <w:t>HM.</w:t>
-      </w:r>
-      <w:r>
-        <w:rPr>
-          <w:rFonts w:ascii="Times New Roman" w:hAnsi="Times New Roman" w:cs="Times New Roman"/>
-          <w:sz w:val="24"/>
-          <w:szCs w:val="24"/>
-        </w:rPr>
-        <w:t>,</w:t>
-      </w:r>
-      <w:proofErr w:type="gramEnd"/>
-      <w:r>
-        <w:rPr>
-          <w:rFonts w:ascii="Times New Roman" w:hAnsi="Times New Roman" w:cs="Times New Roman"/>
-          <w:sz w:val="24"/>
-          <w:szCs w:val="24"/>
-        </w:rPr>
-        <w:t xml:space="preserve"> 2009:</w:t>
+        <w:t>, HM.</w:t>
+      </w:r>
+      <w:r>
+        <w:rPr>
+          <w:rFonts w:ascii="Times New Roman" w:hAnsi="Times New Roman" w:cs="Times New Roman"/>
+          <w:sz w:val="24"/>
+          <w:szCs w:val="24"/>
+        </w:rPr>
+        <w:t>, 2009:</w:t>
       </w:r>
       <w:r>
         <w:rPr>
@@ -4117,25 +3837,7 @@
           <w:sz w:val="24"/>
           <w:szCs w:val="24"/>
         </w:rPr>
-        <w:t xml:space="preserve">Berikut adalah penjelasan dari Gambar 2.2. </w:t>
-      </w:r>
-      <w:proofErr w:type="gramStart"/>
-      <w:r>
-        <w:rPr>
-          <w:rFonts w:ascii="Times New Roman" w:hAnsi="Times New Roman" w:cs="Times New Roman"/>
-          <w:sz w:val="24"/>
-          <w:szCs w:val="24"/>
-        </w:rPr>
-        <w:t>komponen</w:t>
-      </w:r>
-      <w:proofErr w:type="gramEnd"/>
-      <w:r>
-        <w:rPr>
-          <w:rFonts w:ascii="Times New Roman" w:hAnsi="Times New Roman" w:cs="Times New Roman"/>
-          <w:sz w:val="24"/>
-          <w:szCs w:val="24"/>
-        </w:rPr>
-        <w:t xml:space="preserve"> sistem informasi,diantaranya yaitu :</w:t>
+        <w:t>Berikut adalah penjelasan dari Gambar 2.2. komponen sistem informasi,diantaranya yaitu :</w:t>
       </w:r>
     </w:p>
     <w:p>
@@ -4374,25 +4076,7 @@
           <w:sz w:val="24"/>
           <w:szCs w:val="24"/>
         </w:rPr>
-        <w:t xml:space="preserve">Teknologi merupakan komponen sistem yang penting di sistem informasi. Tanpa adanya teknologi yang mendukung, maka sistem informasi tidak </w:t>
-      </w:r>
-      <w:proofErr w:type="gramStart"/>
-      <w:r>
-        <w:rPr>
-          <w:rFonts w:ascii="Times New Roman" w:hAnsi="Times New Roman" w:cs="Times New Roman"/>
-          <w:sz w:val="24"/>
-          <w:szCs w:val="24"/>
-        </w:rPr>
-        <w:t>akan</w:t>
-      </w:r>
-      <w:proofErr w:type="gramEnd"/>
-      <w:r>
-        <w:rPr>
-          <w:rFonts w:ascii="Times New Roman" w:hAnsi="Times New Roman" w:cs="Times New Roman"/>
-          <w:sz w:val="24"/>
-          <w:szCs w:val="24"/>
-        </w:rPr>
-        <w:t xml:space="preserve"> dapat menghasilkan informasi tepat pada waktunya</w:t>
+        <w:t>Teknologi merupakan komponen sistem yang penting di sistem informasi. Tanpa adanya teknologi yang mendukung, maka sistem informasi tidak akan dapat menghasilkan informasi tepat pada waktunya</w:t>
       </w:r>
       <w:r>
         <w:rPr>
@@ -4711,25 +4395,25 @@
           <w:szCs w:val="24"/>
         </w:rPr>
         <w:lastRenderedPageBreak/>
-        <w:t xml:space="preserve">Menurut McLeod, sistem informasi manajemen sebagai suatu sistem berbasis komputer yang menyediakan informasi bagi beberapa pemakai dengan kebutuhan yang serupa. Para pemakai membentuk suatu entitas organisasi formal perusahaan atau sub unit dibawahnya. Informasi menjelaskan perusahaan mengenai </w:t>
-      </w:r>
-      <w:proofErr w:type="gramStart"/>
-      <w:r>
-        <w:rPr>
-          <w:rFonts w:ascii="Times New Roman" w:hAnsi="Times New Roman" w:cs="Times New Roman"/>
-          <w:sz w:val="24"/>
-          <w:szCs w:val="24"/>
-        </w:rPr>
-        <w:t>apa</w:t>
-      </w:r>
-      <w:proofErr w:type="gramEnd"/>
-      <w:r>
-        <w:rPr>
-          <w:rFonts w:ascii="Times New Roman" w:hAnsi="Times New Roman" w:cs="Times New Roman"/>
-          <w:sz w:val="24"/>
-          <w:szCs w:val="24"/>
-        </w:rPr>
-        <w:t xml:space="preserve"> yang telah terjadi dimasa lalu, apa yang sedang terjadi sekarang dan apa yang mungkin terjadi dimasa datang. Informasi tersedia dalam bentuk laporan periodik, laporan khusus, dan output dari model matematika. Informasi digunakan oleh manajer atau non manajer dalam perusahaan saat mereka membuat keputusan untuk memecahkan masalah. Sehingga dapat disimpulkan bahwa Sis</w:t>
+        <w:t>Menurut McLeod</w:t>
+      </w:r>
+      <w:r>
+        <w:rPr>
+          <w:rFonts w:ascii="Times New Roman" w:hAnsi="Times New Roman" w:cs="Times New Roman"/>
+          <w:sz w:val="24"/>
+          <w:szCs w:val="24"/>
+        </w:rPr>
+        <w:t xml:space="preserve"> (1996)</w:t>
+      </w:r>
+      <w:bookmarkStart w:id="0" w:name="_GoBack"/>
+      <w:bookmarkEnd w:id="0"/>
+      <w:r>
+        <w:rPr>
+          <w:rFonts w:ascii="Times New Roman" w:hAnsi="Times New Roman" w:cs="Times New Roman"/>
+          <w:sz w:val="24"/>
+          <w:szCs w:val="24"/>
+        </w:rPr>
+        <w:t>, sistem informasi manajemen sebagai suatu sistem berbasis komputer yang menyediakan informasi bagi beberapa pemakai dengan kebutuhan yang serupa. Para pemakai membentuk suatu entitas organisasi formal perusahaan atau sub unit dibawahnya. Informasi menjelaskan perusahaan mengenai apa yang telah terjadi dimasa lalu, apa yang sedang terjadi sekarang dan apa yang mungkin terjadi dimasa datang. Informasi tersedia dalam bentuk laporan periodik, laporan khusus, dan output dari model matematika. Informasi digunakan oleh manajer atau non manajer dalam perusahaan saat mereka membuat keputusan untuk memecahkan masalah. Sehingga dapat disimpulkan bahwa Sis</w:t>
       </w:r>
       <w:r>
         <w:rPr>
@@ -5077,25 +4761,7 @@
           <w:sz w:val="24"/>
           <w:szCs w:val="24"/>
         </w:rPr>
-        <w:t>SIAP PPDB Real TIme Online, adalah sebuah sistem yang dirancang untuk melakukan otomasi seleksi penerimaan siswa baru (PPDB), mulai dari proses pendaftaran</w:t>
-      </w:r>
-      <w:proofErr w:type="gramStart"/>
-      <w:r>
-        <w:rPr>
-          <w:rFonts w:ascii="Times New Roman" w:hAnsi="Times New Roman" w:cs="Times New Roman"/>
-          <w:sz w:val="24"/>
-          <w:szCs w:val="24"/>
-        </w:rPr>
-        <w:t>,proses</w:t>
-      </w:r>
-      <w:proofErr w:type="gramEnd"/>
-      <w:r>
-        <w:rPr>
-          <w:rFonts w:ascii="Times New Roman" w:hAnsi="Times New Roman" w:cs="Times New Roman"/>
-          <w:sz w:val="24"/>
-          <w:szCs w:val="24"/>
-        </w:rPr>
-        <w:t xml:space="preserve"> seleksi hingga pengumuman hasil seleksi, yang dilakukan secara online dan berbasis waktu nyata (realtime).</w:t>
+        <w:t>SIAP PPDB Real TIme Online, adalah sebuah sistem yang dirancang untuk melakukan otomasi seleksi penerimaan siswa baru (PPDB), mulai dari proses pendaftaran,proses seleksi hingga pengumuman hasil seleksi, yang dilakukan secara online dan berbasis waktu nyata (realtime).</w:t>
       </w:r>
     </w:p>
     <w:p>
@@ -5542,25 +5208,7 @@
           <w:sz w:val="24"/>
           <w:szCs w:val="24"/>
         </w:rPr>
-        <w:t xml:space="preserve">Mendapat fasilitas dan pelayanan memuaskan dari pihak sekolah dan </w:t>
-      </w:r>
-      <w:proofErr w:type="gramStart"/>
-      <w:r>
-        <w:rPr>
-          <w:rFonts w:ascii="Times New Roman" w:hAnsi="Times New Roman" w:cs="Times New Roman"/>
-          <w:sz w:val="24"/>
-          <w:szCs w:val="24"/>
-        </w:rPr>
-        <w:t>dinas</w:t>
-      </w:r>
-      <w:proofErr w:type="gramEnd"/>
-      <w:r>
-        <w:rPr>
-          <w:rFonts w:ascii="Times New Roman" w:hAnsi="Times New Roman" w:cs="Times New Roman"/>
-          <w:sz w:val="24"/>
-          <w:szCs w:val="24"/>
-        </w:rPr>
-        <w:t xml:space="preserve"> pendidikan.</w:t>
+        <w:t>Mendapat fasilitas dan pelayanan memuaskan dari pihak sekolah dan dinas pendidikan.</w:t>
       </w:r>
     </w:p>
     <w:p>
@@ -5752,18 +5400,8 @@
           <w:szCs w:val="24"/>
         </w:rPr>
         <w:lastRenderedPageBreak/>
-        <w:t>Berikut adalah perbedaan antara Sistem PPDB Online &amp; Sistem PPDB Manual / Semi-</w:t>
-      </w:r>
-      <w:proofErr w:type="gramStart"/>
-      <w:r>
-        <w:rPr>
-          <w:rFonts w:ascii="Times New Roman" w:hAnsi="Times New Roman" w:cs="Times New Roman"/>
-          <w:sz w:val="24"/>
-          <w:szCs w:val="24"/>
-        </w:rPr>
-        <w:t>Online :</w:t>
-      </w:r>
-      <w:proofErr w:type="gramEnd"/>
+        <w:t>Berikut adalah perbedaan antara Sistem PPDB Online &amp; Sistem PPDB Manual / Semi-Online :</w:t>
+      </w:r>
     </w:p>
     <w:p>
       <w:pPr>

</xml_diff>